<commit_message>
Se suben los documentos de grupo a la carpeta reports
</commit_message>
<xml_diff>
--- a/reports/Student#1/01 - Requirements - Student #1.docx
+++ b/reports/Student#1/01 - Requirements - Student #1.docx
@@ -502,12 +502,6 @@
                     <w:rFonts w:asciiTheme="majorHAnsi" w:hAnsiTheme="majorHAnsi" w:cstheme="majorHAnsi"/>
                   </w:rPr>
                   <w:t>Manager, Developer, Tester</w:t>
-                </w:r>
-                <w:r>
-                  <w:rPr>
-                    <w:rFonts w:asciiTheme="majorHAnsi" w:hAnsiTheme="majorHAnsi" w:cstheme="majorHAnsi"/>
-                  </w:rPr>
-                  <w:t xml:space="preserve">  </w:t>
                 </w:r>
               </w:sdtContent>
             </w:sdt>
@@ -10184,6 +10178,18 @@
     <w:pitch w:val="variable"/>
     <w:sig w:usb0="E00006FF" w:usb1="420024FF" w:usb2="02000000" w:usb3="00000000" w:csb0="0000019F" w:csb1="00000000"/>
   </w:font>
+  <w:font w:name="Aptos">
+    <w:charset w:val="00"/>
+    <w:family w:val="swiss"/>
+    <w:pitch w:val="variable"/>
+    <w:sig w:usb0="20000287" w:usb1="00000003" w:usb2="00000000" w:usb3="00000000" w:csb0="0000019F" w:csb1="00000000"/>
+  </w:font>
+  <w:font w:name="Aptos Display">
+    <w:charset w:val="00"/>
+    <w:family w:val="swiss"/>
+    <w:pitch w:val="variable"/>
+    <w:sig w:usb0="20000287" w:usb1="00000003" w:usb2="00000000" w:usb3="00000000" w:csb0="0000019F" w:csb1="00000000"/>
+  </w:font>
 </w:fonts>
 </file>
 
@@ -10214,6 +10220,7 @@
     <w:rsid w:val="003D684A"/>
     <w:rsid w:val="003E03A9"/>
     <w:rsid w:val="003E4CEE"/>
+    <w:rsid w:val="00403C91"/>
     <w:rsid w:val="004250DD"/>
     <w:rsid w:val="004B3499"/>
     <w:rsid w:val="00562343"/>
@@ -10229,12 +10236,14 @@
     <w:rsid w:val="00751E87"/>
     <w:rsid w:val="00802250"/>
     <w:rsid w:val="008A1472"/>
+    <w:rsid w:val="008A24A4"/>
     <w:rsid w:val="008B1087"/>
     <w:rsid w:val="0093034B"/>
     <w:rsid w:val="00953D97"/>
     <w:rsid w:val="00A222AC"/>
     <w:rsid w:val="00A41F7A"/>
     <w:rsid w:val="00A47EDD"/>
+    <w:rsid w:val="00A620EE"/>
     <w:rsid w:val="00AD2A82"/>
     <w:rsid w:val="00AD7444"/>
     <w:rsid w:val="00AE0F65"/>
@@ -10244,6 +10253,7 @@
     <w:rsid w:val="00BE3A2B"/>
     <w:rsid w:val="00C41BFE"/>
     <w:rsid w:val="00C63AB0"/>
+    <w:rsid w:val="00C87731"/>
     <w:rsid w:val="00CC1234"/>
     <w:rsid w:val="00CC2992"/>
     <w:rsid w:val="00D334C0"/>

</xml_diff>

<commit_message>
feat: tests y cambios completados
</commit_message>
<xml_diff>
--- a/reports/Student#1/01 - Requirements - Student #1.docx
+++ b/reports/Student#1/01 - Requirements - Student #1.docx
@@ -363,12 +363,14 @@
                   </w:rPr>
                   <w:t xml:space="preserve"> </w:t>
                 </w:r>
+                <w:proofErr w:type="spellStart"/>
                 <w:r>
                   <w:rPr>
                     <w:rFonts w:asciiTheme="majorHAnsi" w:hAnsiTheme="majorHAnsi" w:cstheme="majorHAnsi"/>
                   </w:rPr>
                   <w:t>kevamacal</w:t>
                 </w:r>
+                <w:proofErr w:type="spellEnd"/>
                 <w:r>
                   <w:rPr>
                     <w:rFonts w:asciiTheme="majorHAnsi" w:hAnsiTheme="majorHAnsi" w:cstheme="majorHAnsi"/>
@@ -2870,7 +2872,13 @@
         </w:sdtPr>
         <w:sdtContent>
           <w:r>
-            <w:t xml:space="preserve">    </w:t>
+            <w:t xml:space="preserve"> </w:t>
+          </w:r>
+          <w:r>
+            <w:t>x</w:t>
+          </w:r>
+          <w:r>
+            <w:t xml:space="preserve"> </w:t>
           </w:r>
         </w:sdtContent>
       </w:sdt>
@@ -3015,7 +3023,13 @@
         </w:sdtPr>
         <w:sdtContent>
           <w:r>
-            <w:t xml:space="preserve">    </w:t>
+            <w:t xml:space="preserve"> </w:t>
+          </w:r>
+          <w:r>
+            <w:t>x</w:t>
+          </w:r>
+          <w:r>
+            <w:t xml:space="preserve"> </w:t>
           </w:r>
         </w:sdtContent>
       </w:sdt>
@@ -3144,7 +3158,13 @@
         </w:sdtPr>
         <w:sdtContent>
           <w:r>
-            <w:t xml:space="preserve">    </w:t>
+            <w:t xml:space="preserve"> </w:t>
+          </w:r>
+          <w:r>
+            <w:t>x</w:t>
+          </w:r>
+          <w:r>
+            <w:t xml:space="preserve"> </w:t>
           </w:r>
         </w:sdtContent>
       </w:sdt>
@@ -3245,7 +3265,13 @@
         </w:sdtPr>
         <w:sdtContent>
           <w:r>
-            <w:t xml:space="preserve">    </w:t>
+            <w:t xml:space="preserve"> </w:t>
+          </w:r>
+          <w:r>
+            <w:t>x</w:t>
+          </w:r>
+          <w:r>
+            <w:t xml:space="preserve"> </w:t>
           </w:r>
         </w:sdtContent>
       </w:sdt>
@@ -3389,7 +3415,13 @@
         </w:sdtPr>
         <w:sdtContent>
           <w:r>
-            <w:t xml:space="preserve">    </w:t>
+            <w:t xml:space="preserve"> </w:t>
+          </w:r>
+          <w:r>
+            <w:t>x</w:t>
+          </w:r>
+          <w:r>
+            <w:t xml:space="preserve"> </w:t>
           </w:r>
         </w:sdtContent>
       </w:sdt>
@@ -3461,7 +3493,13 @@
         </w:sdtPr>
         <w:sdtContent>
           <w:r>
-            <w:t xml:space="preserve">    </w:t>
+            <w:t xml:space="preserve"> </w:t>
+          </w:r>
+          <w:r>
+            <w:t>x</w:t>
+          </w:r>
+          <w:r>
+            <w:t xml:space="preserve"> </w:t>
           </w:r>
         </w:sdtContent>
       </w:sdt>
@@ -3498,7 +3536,13 @@
         </w:sdtPr>
         <w:sdtContent>
           <w:r>
-            <w:t xml:space="preserve">    </w:t>
+            <w:t xml:space="preserve"> </w:t>
+          </w:r>
+          <w:r>
+            <w:t>x</w:t>
+          </w:r>
+          <w:r>
+            <w:t xml:space="preserve"> </w:t>
           </w:r>
         </w:sdtContent>
       </w:sdt>
@@ -10218,18 +10262,6 @@
     <w:pitch w:val="variable"/>
     <w:sig w:usb0="E00006FF" w:usb1="420024FF" w:usb2="02000000" w:usb3="00000000" w:csb0="0000019F" w:csb1="00000000"/>
   </w:font>
-  <w:font w:name="Aptos">
-    <w:charset w:val="00"/>
-    <w:family w:val="swiss"/>
-    <w:pitch w:val="variable"/>
-    <w:sig w:usb0="20000287" w:usb1="00000003" w:usb2="00000000" w:usb3="00000000" w:csb0="0000019F" w:csb1="00000000"/>
-  </w:font>
-  <w:font w:name="Aptos Display">
-    <w:charset w:val="00"/>
-    <w:family w:val="swiss"/>
-    <w:pitch w:val="variable"/>
-    <w:sig w:usb0="20000287" w:usb1="00000003" w:usb2="00000000" w:usb3="00000000" w:csb0="0000019F" w:csb1="00000000"/>
-  </w:font>
 </w:fonts>
 </file>
 
@@ -10302,9 +10334,11 @@
     <w:rsid w:val="00D334C0"/>
     <w:rsid w:val="00D72CB9"/>
     <w:rsid w:val="00DA7CCF"/>
+    <w:rsid w:val="00E11FB0"/>
     <w:rsid w:val="00E25325"/>
     <w:rsid w:val="00E64FA8"/>
     <w:rsid w:val="00F22BBC"/>
+    <w:rsid w:val="00F87D57"/>
     <w:rsid w:val="00F972FE"/>
     <w:rsid w:val="00FB0435"/>
     <w:rsid w:val="00FD7564"/>

</xml_diff>